<commit_message>
Corrected the file description for 9.2.3. Grouping Interpositions
</commit_message>
<xml_diff>
--- a/BenchmarksWM.Data/BM9.2.3 Grouping Interpositions/Description of file structure.docx
+++ b/BenchmarksWM.Data/BM9.2.3 Grouping Interpositions/Description of file structure.docx
@@ -1,6 +1,6 @@
 
 <file path=word/document.xml><?xml version="1.0" encoding="utf-8"?>
-<w:document xmlns:wpc="http://schemas.microsoft.com/office/word/2010/wordprocessingCanvas" xmlns:cx="http://schemas.microsoft.com/office/drawing/2014/chartex" xmlns:mc="http://schemas.openxmlformats.org/markup-compatibility/2006" xmlns:o="urn:schemas-microsoft-com:office:office" xmlns:r="http://schemas.openxmlformats.org/officeDocument/2006/relationships" xmlns:m="http://schemas.openxmlformats.org/officeDocument/2006/math" xmlns:v="urn:schemas-microsoft-com:vml" xmlns:wp14="http://schemas.microsoft.com/office/word/2010/wordprocessingDrawing" xmlns:wp="http://schemas.openxmlformats.org/drawingml/2006/wordprocessingDrawing" xmlns:w10="urn:schemas-microsoft-com:office:word" xmlns:w="http://schemas.openxmlformats.org/wordprocessingml/2006/main" xmlns:w14="http://schemas.microsoft.com/office/word/2010/wordml" xmlns:w15="http://schemas.microsoft.com/office/word/2012/wordml" xmlns:w16se="http://schemas.microsoft.com/office/word/2015/wordml/symex" xmlns:wpg="http://schemas.microsoft.com/office/word/2010/wordprocessingGroup" xmlns:wpi="http://schemas.microsoft.com/office/word/2010/wordprocessingInk" xmlns:wne="http://schemas.microsoft.com/office/word/2006/wordml" xmlns:wps="http://schemas.microsoft.com/office/word/2010/wordprocessingShape" mc:Ignorable="w14 w15 w16se wp14">
+<w:document xmlns:wpc="http://schemas.microsoft.com/office/word/2010/wordprocessingCanvas" xmlns:cx="http://schemas.microsoft.com/office/drawing/2014/chartex" xmlns:cx1="http://schemas.microsoft.com/office/drawing/2015/9/8/chartex" xmlns:cx2="http://schemas.microsoft.com/office/drawing/2015/10/21/chartex" xmlns:cx3="http://schemas.microsoft.com/office/drawing/2016/5/9/chartex" xmlns:cx4="http://schemas.microsoft.com/office/drawing/2016/5/10/chartex" xmlns:cx5="http://schemas.microsoft.com/office/drawing/2016/5/11/chartex" xmlns:cx6="http://schemas.microsoft.com/office/drawing/2016/5/12/chartex" xmlns:cx7="http://schemas.microsoft.com/office/drawing/2016/5/13/chartex" xmlns:cx8="http://schemas.microsoft.com/office/drawing/2016/5/14/chartex" xmlns:mc="http://schemas.openxmlformats.org/markup-compatibility/2006" xmlns:aink="http://schemas.microsoft.com/office/drawing/2016/ink" xmlns:am3d="http://schemas.microsoft.com/office/drawing/2017/model3d" xmlns:o="urn:schemas-microsoft-com:office:office" xmlns:r="http://schemas.openxmlformats.org/officeDocument/2006/relationships" xmlns:m="http://schemas.openxmlformats.org/officeDocument/2006/math" xmlns:v="urn:schemas-microsoft-com:vml" xmlns:wp14="http://schemas.microsoft.com/office/word/2010/wordprocessingDrawing" xmlns:wp="http://schemas.openxmlformats.org/drawingml/2006/wordprocessingDrawing" xmlns:w10="urn:schemas-microsoft-com:office:word" xmlns:w="http://schemas.openxmlformats.org/wordprocessingml/2006/main" xmlns:w14="http://schemas.microsoft.com/office/word/2010/wordml" xmlns:w15="http://schemas.microsoft.com/office/word/2012/wordml" xmlns:w16cid="http://schemas.microsoft.com/office/word/2016/wordml/cid" xmlns:w16se="http://schemas.microsoft.com/office/word/2015/wordml/symex" xmlns:wpg="http://schemas.microsoft.com/office/word/2010/wordprocessingGroup" xmlns:wpi="http://schemas.microsoft.com/office/word/2010/wordprocessingInk" xmlns:wne="http://schemas.microsoft.com/office/word/2006/wordml" xmlns:wps="http://schemas.microsoft.com/office/word/2010/wordprocessingShape" mc:Ignorable="w14 w15 w16se w16cid wp14">
   <w:body>
     <w:p>
       <w:pPr>
@@ -17,153 +17,153 @@
     <w:p>
       <w:pPr>
         <w:pStyle w:val="Heading2"/>
-        <w:rPr>
-          <w:rFonts w:asciiTheme="minorHAnsi" w:hAnsiTheme="minorHAnsi"/>
-          <w:color w:val="auto"/>
-          <w:sz w:val="24"/>
-          <w:szCs w:val="24"/>
-        </w:rPr>
       </w:pPr>
       <w:r>
-        <w:rPr>
-          <w:rFonts w:asciiTheme="minorHAnsi" w:hAnsiTheme="minorHAnsi"/>
-          <w:color w:val="auto"/>
-          <w:sz w:val="24"/>
-          <w:szCs w:val="24"/>
-        </w:rPr>
         <w:t xml:space="preserve">Group44.dat (Experiment 1 of Farrell &amp; </w:t>
       </w:r>
       <w:proofErr w:type="spellStart"/>
       <w:r>
-        <w:rPr>
-          <w:rFonts w:asciiTheme="minorHAnsi" w:hAnsiTheme="minorHAnsi"/>
-          <w:color w:val="auto"/>
-          <w:sz w:val="24"/>
-          <w:szCs w:val="24"/>
-        </w:rPr>
         <w:t>Lelievre</w:t>
       </w:r>
       <w:proofErr w:type="spellEnd"/>
       <w:r>
-        <w:rPr>
-          <w:rFonts w:asciiTheme="minorHAnsi" w:hAnsiTheme="minorHAnsi"/>
-          <w:color w:val="auto"/>
-          <w:sz w:val="24"/>
-          <w:szCs w:val="24"/>
-        </w:rPr>
-        <w:t xml:space="preserve"> 2009, End anchoring in short-term order memory) and grouplong44.dat (4-4 condition of Experiment 2 of Farrell &amp; </w:t>
+        <w:t xml:space="preserve"> 2009, </w:t>
+      </w:r>
+      <w:r>
+        <w:t>End anchoring in short-term order memory</w:t>
+      </w:r>
+      <w:r>
+        <w:t xml:space="preserve">) </w:t>
+      </w:r>
+    </w:p>
+    <w:p>
+      <w:r>
+        <w:t>1: Participant code</w:t>
+      </w:r>
+    </w:p>
+    <w:p>
+      <w:r>
+        <w:t>2: Trial number</w:t>
+      </w:r>
+    </w:p>
+    <w:p>
+      <w:r>
+        <w:t>3: Condition: 0=ungrouped, 1=grouped</w:t>
+      </w:r>
+    </w:p>
+    <w:p>
+      <w:r>
+        <w:t>4-11: Columns from left to right are output positions. Each number is the input position of the item recalled at that output position. -9 codes for a non-list recall</w:t>
+      </w:r>
+    </w:p>
+    <w:p>
+      <w:r>
+        <w:t>12-19: Columns from left to right are output positions. Each number is the latency of recall for that position. The first latency is the time between the cue to recall and the first key press; the remaining times are inter-keypress times.</w:t>
+      </w:r>
+    </w:p>
+    <w:p>
+      <w:pPr>
+        <w:pStyle w:val="Heading2"/>
+      </w:pPr>
+      <w:r>
+        <w:t xml:space="preserve">grouplong44.dat (4-4 condition of Experiment 2 of Farrell &amp; </w:t>
       </w:r>
       <w:proofErr w:type="spellStart"/>
       <w:r>
-        <w:rPr>
-          <w:rFonts w:asciiTheme="minorHAnsi" w:hAnsiTheme="minorHAnsi"/>
-          <w:color w:val="auto"/>
-          <w:sz w:val="24"/>
-          <w:szCs w:val="24"/>
-        </w:rPr>
         <w:t>Lelievre</w:t>
       </w:r>
       <w:proofErr w:type="spellEnd"/>
       <w:r>
-        <w:rPr>
-          <w:rFonts w:asciiTheme="minorHAnsi" w:hAnsiTheme="minorHAnsi"/>
-          <w:color w:val="auto"/>
-          <w:sz w:val="24"/>
-          <w:szCs w:val="24"/>
-        </w:rPr>
-        <w:t xml:space="preserve"> 2009, End anchoring in short-term order memory)</w:t>
-      </w:r>
-    </w:p>
-    <w:p/>
-    <w:p>
+        <w:t xml:space="preserve"> 2009, </w:t>
+      </w:r>
+      <w:r>
+        <w:t>End anchoring in short-term order memory</w:t>
+      </w:r>
+      <w:r>
+        <w:t>)</w:t>
+      </w:r>
+    </w:p>
+    <w:p>
+      <w:r>
+        <w:t>1: Participant code</w:t>
+      </w:r>
+    </w:p>
+    <w:p>
+      <w:r>
+        <w:t>2-9: Columns from left to right are output positions. Each number is the input position of the item recalled at that output position. -9 codes for a non-list recall</w:t>
+      </w:r>
+    </w:p>
+    <w:p>
+      <w:r>
+        <w:t>10-17: Columns from left to right are output positions. Each number is the latency of recall for that position. The first latency is the time between the cue to recall and the first key press; the remaining times are inter-keypress times.</w:t>
+      </w:r>
+    </w:p>
+    <w:p>
+      <w:r>
+        <w:t>18-21: Columns from left to right are position in the sequence of parity judgements. A 0 indicates a correct response; a 1 indicates an error.</w:t>
+      </w:r>
+    </w:p>
+    <w:p>
+      <w:r>
+        <w:t>22-25: Columns from left to right are position in the sequence of parity judgements. Values are the response times for each judgement.</w:t>
+      </w:r>
+    </w:p>
+    <w:p>
+      <w:pPr>
+        <w:pStyle w:val="Heading2"/>
+      </w:pPr>
       <w:bookmarkStart w:id="0" w:name="_GoBack"/>
       <w:bookmarkEnd w:id="0"/>
       <w:r>
+        <w:t xml:space="preserve">Grouplong34.dat and grouplong43.dat (conditions 3-4 and 4-3 from Experiment 2 of Farrell &amp; </w:t>
+      </w:r>
+      <w:proofErr w:type="spellStart"/>
+      <w:r>
+        <w:t>Lelievre</w:t>
+      </w:r>
+      <w:proofErr w:type="spellEnd"/>
+      <w:r>
+        <w:t xml:space="preserve"> 2009, </w:t>
+      </w:r>
+      <w:r>
+        <w:t>End anchoring in short-term order memory</w:t>
+      </w:r>
+      <w:r>
+        <w:t>)</w:t>
+      </w:r>
+    </w:p>
+    <w:p>
+      <w:bookmarkStart w:id="1" w:name="_Hlk85442133"/>
+      <w:r>
         <w:t>1: Participant code</w:t>
       </w:r>
     </w:p>
     <w:p>
       <w:r>
-        <w:t>2-9: Columns from left to right are output positions. Each number is the input position of the item recalled at that output position. -9 codes for a non-list recall</w:t>
-      </w:r>
-    </w:p>
-    <w:p>
-      <w:r>
-        <w:t>10-17: Columns from left to right are output positions. Each number is the latency of recall for that position. The first latency is the time between the cue to recall and the first key press; the remaining times are inter-keypress times.</w:t>
-      </w:r>
-    </w:p>
-    <w:p>
-      <w:r>
-        <w:t>18-21: Columns from left to right are position in the sequence of parity judgements. A 0 indicates a correct response; a 1 indicates an error.</w:t>
-      </w:r>
-    </w:p>
-    <w:p>
-      <w:r>
-        <w:t>22-25</w:t>
-      </w:r>
-      <w:r>
-        <w:t>: Columns from left to right are position in the sequence of parity judgements. Values are the response times for each judgement.</w:t>
-      </w:r>
-    </w:p>
+        <w:t>2-8: Columns from left to right are output positions. Each number is the input position of the item recalled at that output position. -9 codes for a non-list recall</w:t>
+      </w:r>
+    </w:p>
+    <w:p>
+      <w:r>
+        <w:lastRenderedPageBreak/>
+        <w:t>9-15: Columns from left to right are output positions. Each number is the latency of recall for that position. The first latency is the time between the cue to recall and the first key press; the remaining times are inter-keypress times.</w:t>
+      </w:r>
+    </w:p>
+    <w:p>
+      <w:r>
+        <w:t>16-19: Columns from left to right are position in the sequence of parity judgements. A 0 indicates a correct response; a 1 indicates an error.</w:t>
+      </w:r>
+    </w:p>
+    <w:p>
+      <w:r>
+        <w:t>20-23: Columns from left to right are position in the sequence of parity judgements. Values are the response times for each judgement.</w:t>
+      </w:r>
+    </w:p>
+    <w:bookmarkEnd w:id="1"/>
     <w:p>
       <w:pPr>
-        <w:rPr>
-          <w:b/>
-          <w:sz w:val="24"/>
-          <w:szCs w:val="24"/>
-        </w:rPr>
+        <w:pStyle w:val="Heading2"/>
       </w:pPr>
-      <w:r>
-        <w:rPr>
-          <w:b/>
-          <w:sz w:val="24"/>
-          <w:szCs w:val="24"/>
-        </w:rPr>
-        <w:t xml:space="preserve">Grouplong34.dat and grouplong43.dat (conditions 3-4 and 4-3 from Experiment 2 of Farrell &amp; </w:t>
-      </w:r>
-      <w:proofErr w:type="spellStart"/>
-      <w:r>
-        <w:rPr>
-          <w:b/>
-          <w:sz w:val="24"/>
-          <w:szCs w:val="24"/>
-        </w:rPr>
-        <w:t>Lelievre</w:t>
-      </w:r>
-      <w:proofErr w:type="spellEnd"/>
-      <w:r>
-        <w:rPr>
-          <w:b/>
-          <w:sz w:val="24"/>
-          <w:szCs w:val="24"/>
-        </w:rPr>
-        <w:t xml:space="preserve"> 2009, End anchoring in short-term order memory)</w:t>
-      </w:r>
-    </w:p>
-    <w:p>
-      <w:r>
-        <w:t>1: Participant code</w:t>
-      </w:r>
-    </w:p>
-    <w:p>
-      <w:r>
-        <w:t>2-8: Columns from left to right are output positions. Each number is the input position of the item recalled at that output position. -9 codes for a non-list recall</w:t>
-      </w:r>
-    </w:p>
-    <w:p>
-      <w:r>
-        <w:t>9-15: Columns from left to right are output positions. Each number is the latency of recall for that position. The first latency is the time between the cue to recall and the first key press; the remaining times are inter-keypress times.</w:t>
-      </w:r>
-    </w:p>
-    <w:p>
-      <w:r>
-        <w:t>16-19: Columns from left to right are position in the sequence of parity judgements. A 0 indicates a correct response; a 1 indicates an error.</w:t>
-      </w:r>
-    </w:p>
-    <w:p>
-      <w:r>
-        <w:t>20-23: Columns from left to right are position in the sequence of parity judgements. Values are the response times for each judgement.</w:t>
-      </w:r>
     </w:p>
     <w:sectPr>
       <w:pgSz w:w="12240" w:h="15840"/>
@@ -176,7 +176,7 @@
 </file>
 
 <file path=word/styles.xml><?xml version="1.0" encoding="utf-8"?>
-<w:styles xmlns:mc="http://schemas.openxmlformats.org/markup-compatibility/2006" xmlns:r="http://schemas.openxmlformats.org/officeDocument/2006/relationships" xmlns:w="http://schemas.openxmlformats.org/wordprocessingml/2006/main" xmlns:w14="http://schemas.microsoft.com/office/word/2010/wordml" xmlns:w15="http://schemas.microsoft.com/office/word/2012/wordml" xmlns:w16se="http://schemas.microsoft.com/office/word/2015/wordml/symex" mc:Ignorable="w14 w15 w16se">
+<w:styles xmlns:mc="http://schemas.openxmlformats.org/markup-compatibility/2006" xmlns:r="http://schemas.openxmlformats.org/officeDocument/2006/relationships" xmlns:w="http://schemas.openxmlformats.org/wordprocessingml/2006/main" xmlns:w14="http://schemas.microsoft.com/office/word/2010/wordml" xmlns:w15="http://schemas.microsoft.com/office/word/2012/wordml" xmlns:w16cid="http://schemas.microsoft.com/office/word/2016/wordml/cid" xmlns:w16se="http://schemas.microsoft.com/office/word/2015/wordml/symex" mc:Ignorable="w14 w15 w16se w16cid">
   <w:docDefaults>
     <w:rPrDefault>
       <w:rPr>
@@ -192,7 +192,7 @@
       </w:pPr>
     </w:pPrDefault>
   </w:docDefaults>
-  <w:latentStyles w:defLockedState="0" w:defUIPriority="99" w:defSemiHidden="0" w:defUnhideWhenUsed="0" w:defQFormat="0" w:count="371">
+  <w:latentStyles w:defLockedState="0" w:defUIPriority="99" w:defSemiHidden="0" w:defUnhideWhenUsed="0" w:defQFormat="0" w:count="375">
     <w:lsdException w:name="Normal" w:uiPriority="0" w:qFormat="1"/>
     <w:lsdException w:name="heading 1" w:uiPriority="9" w:qFormat="1"/>
     <w:lsdException w:name="heading 2" w:semiHidden="1" w:uiPriority="9" w:unhideWhenUsed="1" w:qFormat="1"/>
@@ -298,7 +298,6 @@
     <w:lsdException w:name="HTML Sample" w:semiHidden="1" w:unhideWhenUsed="1"/>
     <w:lsdException w:name="HTML Typewriter" w:semiHidden="1" w:unhideWhenUsed="1"/>
     <w:lsdException w:name="HTML Variable" w:semiHidden="1" w:unhideWhenUsed="1"/>
-    <w:lsdException w:name="Normal Table" w:semiHidden="1" w:unhideWhenUsed="1"/>
     <w:lsdException w:name="annotation subject" w:semiHidden="1" w:unhideWhenUsed="1"/>
     <w:lsdException w:name="No List" w:semiHidden="1" w:unhideWhenUsed="1"/>
     <w:lsdException w:name="Outline List 1" w:semiHidden="1" w:unhideWhenUsed="1"/>
@@ -342,10 +341,8 @@
     <w:lsdException w:name="Table Elegant" w:semiHidden="1" w:unhideWhenUsed="1"/>
     <w:lsdException w:name="Table Professional" w:semiHidden="1" w:unhideWhenUsed="1"/>
     <w:lsdException w:name="Table Subtle 1" w:semiHidden="1" w:unhideWhenUsed="1"/>
-    <w:lsdException w:name="Table Subtle 2" w:semiHidden="1" w:unhideWhenUsed="1"/>
     <w:lsdException w:name="Table Web 1" w:semiHidden="1" w:unhideWhenUsed="1"/>
     <w:lsdException w:name="Table Web 2" w:semiHidden="1" w:unhideWhenUsed="1"/>
-    <w:lsdException w:name="Table Web 3" w:semiHidden="1" w:unhideWhenUsed="1"/>
     <w:lsdException w:name="Balloon Text" w:semiHidden="1" w:unhideWhenUsed="1"/>
     <w:lsdException w:name="Table Grid" w:uiPriority="59"/>
     <w:lsdException w:name="Table Theme" w:semiHidden="1" w:unhideWhenUsed="1"/>
@@ -564,6 +561,10 @@
     <w:lsdException w:name="List Table 5 Dark Accent 6" w:uiPriority="50"/>
     <w:lsdException w:name="List Table 6 Colorful Accent 6" w:uiPriority="51"/>
     <w:lsdException w:name="List Table 7 Colorful Accent 6" w:uiPriority="52"/>
+    <w:lsdException w:name="Mention" w:semiHidden="1" w:unhideWhenUsed="1"/>
+    <w:lsdException w:name="Smart Hyperlink" w:semiHidden="1" w:unhideWhenUsed="1"/>
+    <w:lsdException w:name="Hashtag" w:semiHidden="1" w:unhideWhenUsed="1"/>
+    <w:lsdException w:name="Unresolved Mention" w:semiHidden="1" w:unhideWhenUsed="1"/>
   </w:latentStyles>
   <w:style w:type="paragraph" w:default="1" w:styleId="Normal">
     <w:name w:val="Normal"/>

</xml_diff>